<commit_message>
added async points in ep6
</commit_message>
<xml_diff>
--- a/ep notes/ep6.docx
+++ b/ep notes/ep6.docx
@@ -32,7 +32,25 @@
           <w:sz w:val="28"/>
           <w:szCs w:val="28"/>
         </w:rPr>
-        <w:t xml:space="preserve"> we will be learning about how the UI makes a call to the backend api call and fetch the data.</w:t>
+        <w:t xml:space="preserve"> we will be learning about how the UI makes a call to the backend </w:t>
+      </w:r>
+      <w:proofErr w:type="spellStart"/>
+      <w:r>
+        <w:rPr>
+          <w:rFonts w:ascii="Arial" w:hAnsi="Arial" w:cs="Arial"/>
+          <w:sz w:val="28"/>
+          <w:szCs w:val="28"/>
+        </w:rPr>
+        <w:t>api</w:t>
+      </w:r>
+      <w:proofErr w:type="spellEnd"/>
+      <w:r>
+        <w:rPr>
+          <w:rFonts w:ascii="Arial" w:hAnsi="Arial" w:cs="Arial"/>
+          <w:sz w:val="28"/>
+          <w:szCs w:val="28"/>
+        </w:rPr>
+        <w:t xml:space="preserve"> call and fetch the data.</w:t>
       </w:r>
     </w:p>
     <w:p>
@@ -149,7 +167,33 @@
           <w:lang w:eastAsia="en-IN"/>
           <w14:ligatures w14:val="none"/>
         </w:rPr>
-        <w:t>A single code base for everything that is required to developin the project.</w:t>
+        <w:t>A single code base for everything that is required to develop</w:t>
+      </w:r>
+      <w:r>
+        <w:rPr>
+          <w:rFonts w:ascii="Arial" w:eastAsia="Times New Roman" w:hAnsi="Arial" w:cs="Arial"/>
+          <w:b/>
+          <w:bCs/>
+          <w:kern w:val="0"/>
+          <w:sz w:val="24"/>
+          <w:szCs w:val="24"/>
+          <w:lang w:eastAsia="en-IN"/>
+          <w14:ligatures w14:val="none"/>
+        </w:rPr>
+        <w:t xml:space="preserve"> </w:t>
+      </w:r>
+      <w:r>
+        <w:rPr>
+          <w:rFonts w:ascii="Arial" w:eastAsia="Times New Roman" w:hAnsi="Arial" w:cs="Arial"/>
+          <w:b/>
+          <w:bCs/>
+          <w:kern w:val="0"/>
+          <w:sz w:val="24"/>
+          <w:szCs w:val="24"/>
+          <w:lang w:eastAsia="en-IN"/>
+          <w14:ligatures w14:val="none"/>
+        </w:rPr>
+        <w:t>in the project.</w:t>
       </w:r>
     </w:p>
     <w:p>
@@ -552,10 +596,750 @@
     </w:p>
     <w:p>
       <w:pPr>
+        <w:pStyle w:val="NormalWeb"/>
+        <w:rPr>
+          <w:rFonts w:ascii="Arial" w:hAnsi="Arial" w:cs="Arial"/>
+          <w:sz w:val="28"/>
+          <w:szCs w:val="28"/>
+          <w14:ligatures w14:val="none"/>
+        </w:rPr>
+      </w:pPr>
+      <w:r>
+        <w:rPr>
+          <w:rFonts w:ascii="Arial" w:hAnsi="Arial" w:cs="Arial"/>
+          <w:highlight w:val="yellow"/>
+          <w14:ligatures w14:val="none"/>
+        </w:rPr>
+        <w:t>Some insights into async nature of JS:</w:t>
+      </w:r>
+      <w:r>
+        <w:rPr>
+          <w:rFonts w:ascii="Arial" w:hAnsi="Arial" w:cs="Arial"/>
+          <w14:ligatures w14:val="none"/>
+        </w:rPr>
+        <w:br/>
+      </w:r>
+      <w:proofErr w:type="gramStart"/>
+      <w:r>
+        <w:rPr>
+          <w:rFonts w:ascii="Arial" w:hAnsi="Arial" w:cs="Arial"/>
+          <w:sz w:val="28"/>
+          <w:szCs w:val="28"/>
+          <w14:ligatures w14:val="none"/>
+        </w:rPr>
+        <w:t xml:space="preserve">  </w:t>
+      </w:r>
+      <w:r>
+        <w:rPr>
+          <w:rFonts w:ascii="Arial" w:hAnsi="Arial" w:cs="Arial"/>
+          <w:b/>
+          <w:bCs/>
+          <w:sz w:val="28"/>
+          <w:szCs w:val="28"/>
+          <w14:ligatures w14:val="none"/>
+        </w:rPr>
+        <w:t>Asynchronous</w:t>
+      </w:r>
+      <w:proofErr w:type="gramEnd"/>
+      <w:r>
+        <w:rPr>
+          <w:rFonts w:ascii="Arial" w:hAnsi="Arial" w:cs="Arial"/>
+          <w:b/>
+          <w:bCs/>
+          <w:sz w:val="28"/>
+          <w:szCs w:val="28"/>
+          <w14:ligatures w14:val="none"/>
+        </w:rPr>
+        <w:t xml:space="preserve"> </w:t>
+      </w:r>
+      <w:proofErr w:type="spellStart"/>
+      <w:r>
+        <w:rPr>
+          <w:rFonts w:ascii="Arial" w:hAnsi="Arial" w:cs="Arial"/>
+          <w:b/>
+          <w:bCs/>
+          <w:sz w:val="28"/>
+          <w:szCs w:val="28"/>
+          <w14:ligatures w14:val="none"/>
+        </w:rPr>
+        <w:t>behavior</w:t>
+      </w:r>
+      <w:proofErr w:type="spellEnd"/>
+      <w:r>
+        <w:rPr>
+          <w:rFonts w:ascii="Arial" w:hAnsi="Arial" w:cs="Arial"/>
+          <w:b/>
+          <w:bCs/>
+          <w:sz w:val="28"/>
+          <w:szCs w:val="28"/>
+          <w14:ligatures w14:val="none"/>
+        </w:rPr>
+        <w:t xml:space="preserve"> in JavaScript</w:t>
+      </w:r>
+      <w:r>
+        <w:rPr>
+          <w:rFonts w:ascii="Arial" w:hAnsi="Arial" w:cs="Arial"/>
+          <w:sz w:val="28"/>
+          <w:szCs w:val="28"/>
+          <w14:ligatures w14:val="none"/>
+        </w:rPr>
+        <w:t xml:space="preserve"> allows the code to continue executing without waiting for long-running tasks, such as fetching data from a server, file reading, or timers. This helps prevent the blocking of the main thread (like the UI) while the operation is happening in the background.</w:t>
+      </w:r>
+    </w:p>
+    <w:p>
+      <w:pPr>
         <w:spacing w:before="100" w:beforeAutospacing="1" w:after="100" w:afterAutospacing="1" w:line="240" w:lineRule="auto"/>
         <w:rPr>
           <w:rFonts w:ascii="Arial" w:eastAsia="Times New Roman" w:hAnsi="Arial" w:cs="Arial"/>
           <w:kern w:val="0"/>
+          <w:sz w:val="28"/>
+          <w:szCs w:val="28"/>
+          <w:lang w:eastAsia="en-IN"/>
+          <w14:ligatures w14:val="none"/>
+        </w:rPr>
+      </w:pPr>
+      <w:proofErr w:type="gramStart"/>
+      <w:r>
+        <w:rPr>
+          <w:rFonts w:ascii="Arial" w:eastAsia="Times New Roman" w:hAnsi="Arial" w:cs="Arial"/>
+          <w:kern w:val="0"/>
+          <w:sz w:val="28"/>
+          <w:szCs w:val="28"/>
+          <w:lang w:eastAsia="en-IN"/>
+          <w14:ligatures w14:val="none"/>
+        </w:rPr>
+        <w:t xml:space="preserve">  </w:t>
+      </w:r>
+      <w:proofErr w:type="spellStart"/>
+      <w:r>
+        <w:rPr>
+          <w:rFonts w:ascii="Arial" w:eastAsia="Times New Roman" w:hAnsi="Arial" w:cs="Arial"/>
+          <w:b/>
+          <w:bCs/>
+          <w:kern w:val="0"/>
+          <w:sz w:val="28"/>
+          <w:szCs w:val="28"/>
+          <w:lang w:eastAsia="en-IN"/>
+          <w14:ligatures w14:val="none"/>
+        </w:rPr>
+        <w:t>Callbacks</w:t>
+      </w:r>
+      <w:proofErr w:type="spellEnd"/>
+      <w:proofErr w:type="gramEnd"/>
+      <w:r>
+        <w:rPr>
+          <w:rFonts w:ascii="Arial" w:eastAsia="Times New Roman" w:hAnsi="Arial" w:cs="Arial"/>
+          <w:b/>
+          <w:bCs/>
+          <w:kern w:val="0"/>
+          <w:sz w:val="28"/>
+          <w:szCs w:val="28"/>
+          <w:lang w:eastAsia="en-IN"/>
+          <w14:ligatures w14:val="none"/>
+        </w:rPr>
+        <w:t>, Promises, and async/await</w:t>
+      </w:r>
+      <w:r>
+        <w:rPr>
+          <w:rFonts w:ascii="Arial" w:eastAsia="Times New Roman" w:hAnsi="Arial" w:cs="Arial"/>
+          <w:kern w:val="0"/>
+          <w:sz w:val="28"/>
+          <w:szCs w:val="28"/>
+          <w:lang w:eastAsia="en-IN"/>
+          <w14:ligatures w14:val="none"/>
+        </w:rPr>
+        <w:t xml:space="preserve"> are mechanisms to handle asynchronous operations in JavaScript:</w:t>
+      </w:r>
+    </w:p>
+    <w:p>
+      <w:pPr>
+        <w:numPr>
+          <w:ilvl w:val="0"/>
+          <w:numId w:val="4"/>
+        </w:numPr>
+        <w:spacing w:before="100" w:beforeAutospacing="1" w:after="100" w:afterAutospacing="1" w:line="240" w:lineRule="auto"/>
+        <w:rPr>
+          <w:rFonts w:ascii="Arial" w:eastAsia="Times New Roman" w:hAnsi="Arial" w:cs="Arial"/>
+          <w:kern w:val="0"/>
+          <w:sz w:val="28"/>
+          <w:szCs w:val="28"/>
+          <w:lang w:eastAsia="en-IN"/>
+          <w14:ligatures w14:val="none"/>
+        </w:rPr>
+      </w:pPr>
+      <w:proofErr w:type="spellStart"/>
+      <w:r>
+        <w:rPr>
+          <w:rFonts w:ascii="Arial" w:eastAsia="Times New Roman" w:hAnsi="Arial" w:cs="Arial"/>
+          <w:b/>
+          <w:bCs/>
+          <w:kern w:val="0"/>
+          <w:sz w:val="28"/>
+          <w:szCs w:val="28"/>
+          <w:lang w:eastAsia="en-IN"/>
+          <w14:ligatures w14:val="none"/>
+        </w:rPr>
+        <w:t>Callbacks</w:t>
+      </w:r>
+      <w:proofErr w:type="spellEnd"/>
+      <w:r>
+        <w:rPr>
+          <w:rFonts w:ascii="Arial" w:eastAsia="Times New Roman" w:hAnsi="Arial" w:cs="Arial"/>
+          <w:kern w:val="0"/>
+          <w:sz w:val="28"/>
+          <w:szCs w:val="28"/>
+          <w:lang w:eastAsia="en-IN"/>
+          <w14:ligatures w14:val="none"/>
+        </w:rPr>
+        <w:t xml:space="preserve"> are functions passed into other functions to be executed once an operation completes.</w:t>
+      </w:r>
+    </w:p>
+    <w:p>
+      <w:pPr>
+        <w:numPr>
+          <w:ilvl w:val="0"/>
+          <w:numId w:val="4"/>
+        </w:numPr>
+        <w:spacing w:before="100" w:beforeAutospacing="1" w:after="100" w:afterAutospacing="1" w:line="240" w:lineRule="auto"/>
+        <w:rPr>
+          <w:rFonts w:ascii="Arial" w:eastAsia="Times New Roman" w:hAnsi="Arial" w:cs="Arial"/>
+          <w:kern w:val="0"/>
+          <w:sz w:val="28"/>
+          <w:szCs w:val="28"/>
+          <w:lang w:eastAsia="en-IN"/>
+          <w14:ligatures w14:val="none"/>
+        </w:rPr>
+      </w:pPr>
+      <w:r>
+        <w:rPr>
+          <w:rFonts w:ascii="Arial" w:eastAsia="Times New Roman" w:hAnsi="Arial" w:cs="Arial"/>
+          <w:b/>
+          <w:bCs/>
+          <w:kern w:val="0"/>
+          <w:sz w:val="28"/>
+          <w:szCs w:val="28"/>
+          <w:lang w:eastAsia="en-IN"/>
+          <w14:ligatures w14:val="none"/>
+        </w:rPr>
+        <w:lastRenderedPageBreak/>
+        <w:t>Promises</w:t>
+      </w:r>
+      <w:r>
+        <w:rPr>
+          <w:rFonts w:ascii="Arial" w:eastAsia="Times New Roman" w:hAnsi="Arial" w:cs="Arial"/>
+          <w:kern w:val="0"/>
+          <w:sz w:val="28"/>
+          <w:szCs w:val="28"/>
+          <w:lang w:eastAsia="en-IN"/>
+          <w14:ligatures w14:val="none"/>
+        </w:rPr>
+        <w:t xml:space="preserve"> represent the eventual completion (or failure) of an asynchronous operation and its result. They allow chaining </w:t>
+      </w:r>
+      <w:proofErr w:type="gramStart"/>
+      <w:r>
+        <w:rPr>
+          <w:rFonts w:ascii="Arial" w:eastAsia="Times New Roman" w:hAnsi="Arial" w:cs="Arial"/>
+          <w:kern w:val="0"/>
+          <w:sz w:val="28"/>
+          <w:szCs w:val="28"/>
+          <w:lang w:eastAsia="en-IN"/>
+          <w14:ligatures w14:val="none"/>
+        </w:rPr>
+        <w:t>with .then</w:t>
+      </w:r>
+      <w:proofErr w:type="gramEnd"/>
+      <w:r>
+        <w:rPr>
+          <w:rFonts w:ascii="Arial" w:eastAsia="Times New Roman" w:hAnsi="Arial" w:cs="Arial"/>
+          <w:kern w:val="0"/>
+          <w:sz w:val="28"/>
+          <w:szCs w:val="28"/>
+          <w:lang w:eastAsia="en-IN"/>
+          <w14:ligatures w14:val="none"/>
+        </w:rPr>
+        <w:t>() for success and .catch() for errors.</w:t>
+      </w:r>
+    </w:p>
+    <w:p>
+      <w:pPr>
+        <w:numPr>
+          <w:ilvl w:val="0"/>
+          <w:numId w:val="4"/>
+        </w:numPr>
+        <w:spacing w:before="100" w:beforeAutospacing="1" w:after="100" w:afterAutospacing="1" w:line="240" w:lineRule="auto"/>
+        <w:rPr>
+          <w:rFonts w:ascii="Arial" w:eastAsia="Times New Roman" w:hAnsi="Arial" w:cs="Arial"/>
+          <w:kern w:val="0"/>
+          <w:sz w:val="28"/>
+          <w:szCs w:val="28"/>
+          <w:lang w:eastAsia="en-IN"/>
+          <w14:ligatures w14:val="none"/>
+        </w:rPr>
+      </w:pPr>
+      <w:r>
+        <w:rPr>
+          <w:rFonts w:ascii="Arial" w:eastAsia="Times New Roman" w:hAnsi="Arial" w:cs="Arial"/>
+          <w:b/>
+          <w:bCs/>
+          <w:kern w:val="0"/>
+          <w:sz w:val="28"/>
+          <w:szCs w:val="28"/>
+          <w:lang w:eastAsia="en-IN"/>
+          <w14:ligatures w14:val="none"/>
+        </w:rPr>
+        <w:t>async/await</w:t>
+      </w:r>
+      <w:r>
+        <w:rPr>
+          <w:rFonts w:ascii="Arial" w:eastAsia="Times New Roman" w:hAnsi="Arial" w:cs="Arial"/>
+          <w:kern w:val="0"/>
+          <w:sz w:val="28"/>
+          <w:szCs w:val="28"/>
+          <w:lang w:eastAsia="en-IN"/>
+          <w14:ligatures w14:val="none"/>
+        </w:rPr>
+        <w:t xml:space="preserve"> simplifies working with promises. It makes the asynchronous code look like synchronous code, which improves readability.</w:t>
+      </w:r>
+    </w:p>
+    <w:p>
+      <w:pPr>
+        <w:spacing w:before="100" w:beforeAutospacing="1" w:after="100" w:afterAutospacing="1" w:line="240" w:lineRule="auto"/>
+        <w:rPr>
+          <w:rFonts w:ascii="Arial" w:eastAsia="Times New Roman" w:hAnsi="Arial" w:cs="Arial"/>
+          <w:kern w:val="0"/>
+          <w:sz w:val="28"/>
+          <w:szCs w:val="28"/>
+          <w:lang w:eastAsia="en-IN"/>
+          <w14:ligatures w14:val="none"/>
+        </w:rPr>
+      </w:pPr>
+      <w:proofErr w:type="gramStart"/>
+      <w:r>
+        <w:rPr>
+          <w:rFonts w:ascii="Arial" w:eastAsia="Times New Roman" w:hAnsi="Arial" w:cs="Arial"/>
+          <w:kern w:val="0"/>
+          <w:sz w:val="28"/>
+          <w:szCs w:val="28"/>
+          <w:lang w:eastAsia="en-IN"/>
+          <w14:ligatures w14:val="none"/>
+        </w:rPr>
+        <w:t xml:space="preserve">  </w:t>
+      </w:r>
+      <w:r>
+        <w:rPr>
+          <w:rFonts w:ascii="Arial" w:eastAsia="Times New Roman" w:hAnsi="Arial" w:cs="Arial"/>
+          <w:b/>
+          <w:bCs/>
+          <w:kern w:val="0"/>
+          <w:sz w:val="28"/>
+          <w:szCs w:val="28"/>
+          <w:lang w:eastAsia="en-IN"/>
+          <w14:ligatures w14:val="none"/>
+        </w:rPr>
+        <w:t>async</w:t>
+      </w:r>
+      <w:proofErr w:type="gramEnd"/>
+      <w:r>
+        <w:rPr>
+          <w:rFonts w:ascii="Arial" w:eastAsia="Times New Roman" w:hAnsi="Arial" w:cs="Arial"/>
+          <w:b/>
+          <w:bCs/>
+          <w:kern w:val="0"/>
+          <w:sz w:val="28"/>
+          <w:szCs w:val="28"/>
+          <w:lang w:eastAsia="en-IN"/>
+          <w14:ligatures w14:val="none"/>
+        </w:rPr>
+        <w:t xml:space="preserve"> functions</w:t>
+      </w:r>
+      <w:r>
+        <w:rPr>
+          <w:rFonts w:ascii="Arial" w:eastAsia="Times New Roman" w:hAnsi="Arial" w:cs="Arial"/>
+          <w:kern w:val="0"/>
+          <w:sz w:val="28"/>
+          <w:szCs w:val="28"/>
+          <w:lang w:eastAsia="en-IN"/>
+          <w14:ligatures w14:val="none"/>
+        </w:rPr>
+        <w:t>:</w:t>
+      </w:r>
+    </w:p>
+    <w:p>
+      <w:pPr>
+        <w:numPr>
+          <w:ilvl w:val="0"/>
+          <w:numId w:val="5"/>
+        </w:numPr>
+        <w:spacing w:before="100" w:beforeAutospacing="1" w:after="100" w:afterAutospacing="1" w:line="240" w:lineRule="auto"/>
+        <w:rPr>
+          <w:rFonts w:ascii="Arial" w:eastAsia="Times New Roman" w:hAnsi="Arial" w:cs="Arial"/>
+          <w:kern w:val="0"/>
+          <w:sz w:val="28"/>
+          <w:szCs w:val="28"/>
+          <w:lang w:eastAsia="en-IN"/>
+          <w14:ligatures w14:val="none"/>
+        </w:rPr>
+      </w:pPr>
+      <w:r>
+        <w:rPr>
+          <w:rFonts w:ascii="Arial" w:eastAsia="Times New Roman" w:hAnsi="Arial" w:cs="Arial"/>
+          <w:kern w:val="0"/>
+          <w:sz w:val="28"/>
+          <w:szCs w:val="28"/>
+          <w:lang w:eastAsia="en-IN"/>
+          <w14:ligatures w14:val="none"/>
+        </w:rPr>
+        <w:t>Any function declared with the async keyword automatically returns a promise.</w:t>
+      </w:r>
+    </w:p>
+    <w:p>
+      <w:pPr>
+        <w:numPr>
+          <w:ilvl w:val="0"/>
+          <w:numId w:val="5"/>
+        </w:numPr>
+        <w:spacing w:before="100" w:beforeAutospacing="1" w:after="100" w:afterAutospacing="1" w:line="240" w:lineRule="auto"/>
+        <w:rPr>
+          <w:rFonts w:ascii="Arial" w:eastAsia="Times New Roman" w:hAnsi="Arial" w:cs="Arial"/>
+          <w:kern w:val="0"/>
+          <w:sz w:val="28"/>
+          <w:szCs w:val="28"/>
+          <w:lang w:eastAsia="en-IN"/>
+          <w14:ligatures w14:val="none"/>
+        </w:rPr>
+      </w:pPr>
+      <w:r>
+        <w:rPr>
+          <w:rFonts w:ascii="Arial" w:eastAsia="Times New Roman" w:hAnsi="Arial" w:cs="Arial"/>
+          <w:kern w:val="0"/>
+          <w:sz w:val="28"/>
+          <w:szCs w:val="28"/>
+          <w:lang w:eastAsia="en-IN"/>
+          <w14:ligatures w14:val="none"/>
+        </w:rPr>
+        <w:t xml:space="preserve">If the function returns a value, that value is wrapped in a resolved promise. For example, async </w:t>
+      </w:r>
+      <w:proofErr w:type="gramStart"/>
+      <w:r>
+        <w:rPr>
+          <w:rFonts w:ascii="Arial" w:eastAsia="Times New Roman" w:hAnsi="Arial" w:cs="Arial"/>
+          <w:kern w:val="0"/>
+          <w:sz w:val="28"/>
+          <w:szCs w:val="28"/>
+          <w:lang w:eastAsia="en-IN"/>
+          <w14:ligatures w14:val="none"/>
+        </w:rPr>
+        <w:t>function(</w:t>
+      </w:r>
+      <w:proofErr w:type="gramEnd"/>
+      <w:r>
+        <w:rPr>
+          <w:rFonts w:ascii="Arial" w:eastAsia="Times New Roman" w:hAnsi="Arial" w:cs="Arial"/>
+          <w:kern w:val="0"/>
+          <w:sz w:val="28"/>
+          <w:szCs w:val="28"/>
+          <w:lang w:eastAsia="en-IN"/>
+          <w14:ligatures w14:val="none"/>
+        </w:rPr>
+        <w:t xml:space="preserve">) { return 5; } is equivalent to </w:t>
+      </w:r>
+      <w:proofErr w:type="spellStart"/>
+      <w:r>
+        <w:rPr>
+          <w:rFonts w:ascii="Arial" w:eastAsia="Times New Roman" w:hAnsi="Arial" w:cs="Arial"/>
+          <w:kern w:val="0"/>
+          <w:sz w:val="28"/>
+          <w:szCs w:val="28"/>
+          <w:lang w:eastAsia="en-IN"/>
+          <w14:ligatures w14:val="none"/>
+        </w:rPr>
+        <w:t>Promise.resolve</w:t>
+      </w:r>
+      <w:proofErr w:type="spellEnd"/>
+      <w:r>
+        <w:rPr>
+          <w:rFonts w:ascii="Arial" w:eastAsia="Times New Roman" w:hAnsi="Arial" w:cs="Arial"/>
+          <w:kern w:val="0"/>
+          <w:sz w:val="28"/>
+          <w:szCs w:val="28"/>
+          <w:lang w:eastAsia="en-IN"/>
+          <w14:ligatures w14:val="none"/>
+        </w:rPr>
+        <w:t>(5).</w:t>
+      </w:r>
+    </w:p>
+    <w:p>
+      <w:pPr>
+        <w:numPr>
+          <w:ilvl w:val="0"/>
+          <w:numId w:val="5"/>
+        </w:numPr>
+        <w:spacing w:before="100" w:beforeAutospacing="1" w:after="100" w:afterAutospacing="1" w:line="240" w:lineRule="auto"/>
+        <w:rPr>
+          <w:rFonts w:ascii="Arial" w:eastAsia="Times New Roman" w:hAnsi="Arial" w:cs="Arial"/>
+          <w:kern w:val="0"/>
+          <w:sz w:val="28"/>
+          <w:szCs w:val="28"/>
+          <w:lang w:eastAsia="en-IN"/>
+          <w14:ligatures w14:val="none"/>
+        </w:rPr>
+      </w:pPr>
+      <w:r>
+        <w:rPr>
+          <w:rFonts w:ascii="Arial" w:eastAsia="Times New Roman" w:hAnsi="Arial" w:cs="Arial"/>
+          <w:kern w:val="0"/>
+          <w:sz w:val="28"/>
+          <w:szCs w:val="28"/>
+          <w:lang w:eastAsia="en-IN"/>
+          <w14:ligatures w14:val="none"/>
+        </w:rPr>
+        <w:t>If the function throws an error, that error is wrapped in a rejected promise.</w:t>
+      </w:r>
+    </w:p>
+    <w:p>
+      <w:pPr>
+        <w:spacing w:before="100" w:beforeAutospacing="1" w:after="100" w:afterAutospacing="1" w:line="240" w:lineRule="auto"/>
+        <w:rPr>
+          <w:rFonts w:ascii="Arial" w:eastAsia="Times New Roman" w:hAnsi="Arial" w:cs="Arial"/>
+          <w:kern w:val="0"/>
+          <w:sz w:val="28"/>
+          <w:szCs w:val="28"/>
+          <w:lang w:eastAsia="en-IN"/>
+          <w14:ligatures w14:val="none"/>
+        </w:rPr>
+      </w:pPr>
+      <w:proofErr w:type="gramStart"/>
+      <w:r>
+        <w:rPr>
+          <w:rFonts w:ascii="Arial" w:eastAsia="Times New Roman" w:hAnsi="Arial" w:cs="Arial"/>
+          <w:kern w:val="0"/>
+          <w:sz w:val="28"/>
+          <w:szCs w:val="28"/>
+          <w:lang w:eastAsia="en-IN"/>
+          <w14:ligatures w14:val="none"/>
+        </w:rPr>
+        <w:t xml:space="preserve">  </w:t>
+      </w:r>
+      <w:r>
+        <w:rPr>
+          <w:rFonts w:ascii="Arial" w:eastAsia="Times New Roman" w:hAnsi="Arial" w:cs="Arial"/>
+          <w:b/>
+          <w:bCs/>
+          <w:kern w:val="0"/>
+          <w:sz w:val="28"/>
+          <w:szCs w:val="28"/>
+          <w:lang w:eastAsia="en-IN"/>
+          <w14:ligatures w14:val="none"/>
+        </w:rPr>
+        <w:t>await</w:t>
+      </w:r>
+      <w:proofErr w:type="gramEnd"/>
+      <w:r>
+        <w:rPr>
+          <w:rFonts w:ascii="Arial" w:eastAsia="Times New Roman" w:hAnsi="Arial" w:cs="Arial"/>
+          <w:kern w:val="0"/>
+          <w:sz w:val="28"/>
+          <w:szCs w:val="28"/>
+          <w:lang w:eastAsia="en-IN"/>
+          <w14:ligatures w14:val="none"/>
+        </w:rPr>
+        <w:t xml:space="preserve"> pauses the execution of the function until the promise is resolved or rejected:</w:t>
+      </w:r>
+    </w:p>
+    <w:p>
+      <w:pPr>
+        <w:numPr>
+          <w:ilvl w:val="0"/>
+          <w:numId w:val="6"/>
+        </w:numPr>
+        <w:spacing w:before="100" w:beforeAutospacing="1" w:after="100" w:afterAutospacing="1" w:line="240" w:lineRule="auto"/>
+        <w:rPr>
+          <w:rFonts w:ascii="Arial" w:eastAsia="Times New Roman" w:hAnsi="Arial" w:cs="Arial"/>
+          <w:kern w:val="0"/>
+          <w:sz w:val="28"/>
+          <w:szCs w:val="28"/>
+          <w:lang w:eastAsia="en-IN"/>
+          <w14:ligatures w14:val="none"/>
+        </w:rPr>
+      </w:pPr>
+      <w:r>
+        <w:rPr>
+          <w:rFonts w:ascii="Arial" w:eastAsia="Times New Roman" w:hAnsi="Arial" w:cs="Arial"/>
+          <w:kern w:val="0"/>
+          <w:sz w:val="28"/>
+          <w:szCs w:val="28"/>
+          <w:lang w:eastAsia="en-IN"/>
+          <w14:ligatures w14:val="none"/>
+        </w:rPr>
+        <w:t>You can only use await inside an async function.</w:t>
+      </w:r>
+    </w:p>
+    <w:p>
+      <w:pPr>
+        <w:numPr>
+          <w:ilvl w:val="0"/>
+          <w:numId w:val="6"/>
+        </w:numPr>
+        <w:spacing w:before="100" w:beforeAutospacing="1" w:after="100" w:afterAutospacing="1" w:line="240" w:lineRule="auto"/>
+        <w:rPr>
+          <w:rFonts w:ascii="Arial" w:eastAsia="Times New Roman" w:hAnsi="Arial" w:cs="Arial"/>
+          <w:kern w:val="0"/>
+          <w:sz w:val="28"/>
+          <w:szCs w:val="28"/>
+          <w:lang w:eastAsia="en-IN"/>
+          <w14:ligatures w14:val="none"/>
+        </w:rPr>
+      </w:pPr>
+      <w:r>
+        <w:rPr>
+          <w:rFonts w:ascii="Arial" w:eastAsia="Times New Roman" w:hAnsi="Arial" w:cs="Arial"/>
+          <w:kern w:val="0"/>
+          <w:sz w:val="28"/>
+          <w:szCs w:val="28"/>
+          <w:lang w:eastAsia="en-IN"/>
+          <w14:ligatures w14:val="none"/>
+        </w:rPr>
+        <w:t>When you use await before a promise, JavaScript pauses the execution of the async function until the promise settles (either resolves or rejects).</w:t>
+      </w:r>
+    </w:p>
+    <w:p>
+      <w:pPr>
+        <w:numPr>
+          <w:ilvl w:val="0"/>
+          <w:numId w:val="6"/>
+        </w:numPr>
+        <w:spacing w:before="100" w:beforeAutospacing="1" w:after="100" w:afterAutospacing="1" w:line="240" w:lineRule="auto"/>
+        <w:rPr>
+          <w:rFonts w:ascii="Arial" w:eastAsia="Times New Roman" w:hAnsi="Arial" w:cs="Arial"/>
+          <w:kern w:val="0"/>
+          <w:sz w:val="28"/>
+          <w:szCs w:val="28"/>
+          <w:lang w:eastAsia="en-IN"/>
+          <w14:ligatures w14:val="none"/>
+        </w:rPr>
+      </w:pPr>
+      <w:r>
+        <w:rPr>
+          <w:rFonts w:ascii="Arial" w:eastAsia="Times New Roman" w:hAnsi="Arial" w:cs="Arial"/>
+          <w:kern w:val="0"/>
+          <w:sz w:val="28"/>
+          <w:szCs w:val="28"/>
+          <w:lang w:eastAsia="en-IN"/>
+          <w14:ligatures w14:val="none"/>
+        </w:rPr>
+        <w:t>Once the promise resolves, the function resumes and you can use the resolved value directly. If the promise is rejected, the function will throw an error that can be caught using try/catch.</w:t>
+      </w:r>
+    </w:p>
+    <w:p>
+      <w:pPr>
+        <w:spacing w:before="100" w:beforeAutospacing="1" w:after="100" w:afterAutospacing="1" w:line="240" w:lineRule="auto"/>
+        <w:rPr>
+          <w:rFonts w:ascii="Arial" w:eastAsia="Times New Roman" w:hAnsi="Arial" w:cs="Arial"/>
+          <w:kern w:val="0"/>
+          <w:sz w:val="24"/>
+          <w:szCs w:val="24"/>
+          <w:lang w:eastAsia="en-IN"/>
+          <w14:ligatures w14:val="none"/>
+        </w:rPr>
+      </w:pPr>
+    </w:p>
+    <w:p>
+      <w:pPr>
+        <w:spacing w:before="100" w:beforeAutospacing="1" w:after="100" w:afterAutospacing="1" w:line="240" w:lineRule="auto"/>
+        <w:rPr>
+          <w:rFonts w:ascii="Arial" w:eastAsia="Times New Roman" w:hAnsi="Arial" w:cs="Arial"/>
+          <w:kern w:val="0"/>
+          <w:sz w:val="24"/>
+          <w:szCs w:val="24"/>
+          <w:lang w:eastAsia="en-IN"/>
+          <w14:ligatures w14:val="none"/>
+        </w:rPr>
+      </w:pPr>
+    </w:p>
+    <w:p>
+      <w:pPr>
+        <w:spacing w:before="100" w:beforeAutospacing="1" w:after="100" w:afterAutospacing="1" w:line="240" w:lineRule="auto"/>
+        <w:rPr>
+          <w:rFonts w:ascii="Arial" w:eastAsia="Times New Roman" w:hAnsi="Arial" w:cs="Arial"/>
+          <w:kern w:val="0"/>
+          <w:sz w:val="24"/>
+          <w:szCs w:val="24"/>
+          <w:lang w:eastAsia="en-IN"/>
+          <w14:ligatures w14:val="none"/>
+        </w:rPr>
+      </w:pPr>
+    </w:p>
+    <w:p>
+      <w:pPr>
+        <w:spacing w:before="100" w:beforeAutospacing="1" w:after="100" w:afterAutospacing="1" w:line="240" w:lineRule="auto"/>
+        <w:rPr>
+          <w:rFonts w:ascii="Arial" w:eastAsia="Times New Roman" w:hAnsi="Arial" w:cs="Arial"/>
+          <w:kern w:val="0"/>
+          <w:sz w:val="24"/>
+          <w:szCs w:val="24"/>
+          <w:lang w:eastAsia="en-IN"/>
+          <w14:ligatures w14:val="none"/>
+        </w:rPr>
+      </w:pPr>
+    </w:p>
+    <w:p>
+      <w:pPr>
+        <w:spacing w:before="100" w:beforeAutospacing="1" w:after="100" w:afterAutospacing="1" w:line="240" w:lineRule="auto"/>
+        <w:rPr>
+          <w:rFonts w:ascii="Arial" w:eastAsia="Times New Roman" w:hAnsi="Arial" w:cs="Arial"/>
+          <w:kern w:val="0"/>
+          <w:sz w:val="24"/>
+          <w:szCs w:val="24"/>
+          <w:lang w:eastAsia="en-IN"/>
+          <w14:ligatures w14:val="none"/>
+        </w:rPr>
+      </w:pPr>
+    </w:p>
+    <w:p>
+      <w:pPr>
+        <w:spacing w:before="100" w:beforeAutospacing="1" w:after="100" w:afterAutospacing="1" w:line="240" w:lineRule="auto"/>
+        <w:rPr>
+          <w:rFonts w:ascii="Arial" w:eastAsia="Times New Roman" w:hAnsi="Arial" w:cs="Arial"/>
+          <w:kern w:val="0"/>
+          <w:sz w:val="24"/>
+          <w:szCs w:val="24"/>
+          <w:lang w:eastAsia="en-IN"/>
+          <w14:ligatures w14:val="none"/>
+        </w:rPr>
+      </w:pPr>
+    </w:p>
+    <w:p>
+      <w:pPr>
+        <w:spacing w:before="100" w:beforeAutospacing="1" w:after="100" w:afterAutospacing="1" w:line="240" w:lineRule="auto"/>
+        <w:rPr>
+          <w:rFonts w:ascii="Arial" w:eastAsia="Times New Roman" w:hAnsi="Arial" w:cs="Arial"/>
+          <w:kern w:val="0"/>
+          <w:sz w:val="24"/>
+          <w:szCs w:val="24"/>
+          <w:lang w:eastAsia="en-IN"/>
+          <w14:ligatures w14:val="none"/>
+        </w:rPr>
+      </w:pPr>
+    </w:p>
+    <w:p>
+      <w:pPr>
+        <w:spacing w:before="100" w:beforeAutospacing="1" w:after="100" w:afterAutospacing="1" w:line="240" w:lineRule="auto"/>
+        <w:rPr>
+          <w:rFonts w:ascii="Arial" w:eastAsia="Times New Roman" w:hAnsi="Arial" w:cs="Arial"/>
+          <w:kern w:val="0"/>
+          <w:sz w:val="24"/>
+          <w:szCs w:val="24"/>
+          <w:lang w:eastAsia="en-IN"/>
+          <w14:ligatures w14:val="none"/>
+        </w:rPr>
+      </w:pPr>
+    </w:p>
+    <w:p>
+      <w:pPr>
+        <w:spacing w:before="100" w:beforeAutospacing="1" w:after="100" w:afterAutospacing="1" w:line="240" w:lineRule="auto"/>
+        <w:rPr>
+          <w:rFonts w:ascii="Arial" w:eastAsia="Times New Roman" w:hAnsi="Arial" w:cs="Arial"/>
+          <w:kern w:val="0"/>
           <w:sz w:val="24"/>
           <w:szCs w:val="24"/>
           <w:lang w:eastAsia="en-IN"/>
@@ -589,8 +1373,11 @@
           <w:lang w:eastAsia="en-IN"/>
           <w14:ligatures w14:val="none"/>
         </w:rPr>
+        <w:lastRenderedPageBreak/>
         <w:t xml:space="preserve">async function </w:t>
       </w:r>
+      <w:proofErr w:type="spellStart"/>
+      <w:proofErr w:type="gramStart"/>
       <w:r>
         <w:rPr>
           <w:rFonts w:ascii="Courier New" w:eastAsia="Times New Roman" w:hAnsi="Courier New" w:cs="Courier New"/>
@@ -605,6 +1392,7 @@
         </w:rPr>
         <w:t>fetchMoviesJSON</w:t>
       </w:r>
+      <w:proofErr w:type="spellEnd"/>
       <w:r>
         <w:rPr>
           <w:rFonts w:ascii="Courier New" w:eastAsia="Times New Roman" w:hAnsi="Courier New" w:cs="Courier New"/>
@@ -617,7 +1405,22 @@
           <w:lang w:eastAsia="en-IN"/>
           <w14:ligatures w14:val="none"/>
         </w:rPr>
-        <w:t>() {</w:t>
+        <w:t>(</w:t>
+      </w:r>
+      <w:proofErr w:type="gramEnd"/>
+      <w:r>
+        <w:rPr>
+          <w:rFonts w:ascii="Courier New" w:eastAsia="Times New Roman" w:hAnsi="Courier New" w:cs="Courier New"/>
+          <w:b/>
+          <w:bCs/>
+          <w:color w:val="ABB2BF"/>
+          <w:kern w:val="0"/>
+          <w:sz w:val="32"/>
+          <w:szCs w:val="32"/>
+          <w:lang w:eastAsia="en-IN"/>
+          <w14:ligatures w14:val="none"/>
+        </w:rPr>
+        <w:t>) {</w:t>
       </w:r>
     </w:p>
     <w:p>
@@ -634,6 +1437,7 @@
           <w14:ligatures w14:val="none"/>
         </w:rPr>
       </w:pPr>
+      <w:proofErr w:type="spellStart"/>
       <w:r>
         <w:rPr>
           <w:rFonts w:ascii="Courier New" w:eastAsia="Times New Roman" w:hAnsi="Courier New" w:cs="Courier New"/>
@@ -646,7 +1450,22 @@
           <w:lang w:eastAsia="en-IN"/>
           <w14:ligatures w14:val="none"/>
         </w:rPr>
-        <w:t xml:space="preserve">const </w:t>
+        <w:t>const</w:t>
+      </w:r>
+      <w:proofErr w:type="spellEnd"/>
+      <w:r>
+        <w:rPr>
+          <w:rFonts w:ascii="Courier New" w:eastAsia="Times New Roman" w:hAnsi="Courier New" w:cs="Courier New"/>
+          <w:b/>
+          <w:bCs/>
+          <w:color w:val="C678DD"/>
+          <w:kern w:val="0"/>
+          <w:sz w:val="32"/>
+          <w:szCs w:val="32"/>
+          <w:lang w:eastAsia="en-IN"/>
+          <w14:ligatures w14:val="none"/>
+        </w:rPr>
+        <w:t xml:space="preserve"> </w:t>
       </w:r>
       <w:r>
         <w:rPr>
@@ -761,6 +1580,7 @@
           <w14:ligatures w14:val="none"/>
         </w:rPr>
       </w:pPr>
+      <w:proofErr w:type="spellStart"/>
       <w:r>
         <w:rPr>
           <w:rFonts w:ascii="Courier New" w:eastAsia="Times New Roman" w:hAnsi="Courier New" w:cs="Courier New"/>
@@ -773,7 +1593,22 @@
           <w:lang w:eastAsia="en-IN"/>
           <w14:ligatures w14:val="none"/>
         </w:rPr>
-        <w:t xml:space="preserve">const </w:t>
+        <w:t>const</w:t>
+      </w:r>
+      <w:proofErr w:type="spellEnd"/>
+      <w:r>
+        <w:rPr>
+          <w:rFonts w:ascii="Courier New" w:eastAsia="Times New Roman" w:hAnsi="Courier New" w:cs="Courier New"/>
+          <w:b/>
+          <w:bCs/>
+          <w:color w:val="C678DD"/>
+          <w:kern w:val="0"/>
+          <w:sz w:val="32"/>
+          <w:szCs w:val="32"/>
+          <w:lang w:eastAsia="en-IN"/>
+          <w14:ligatures w14:val="none"/>
+        </w:rPr>
+        <w:t xml:space="preserve"> </w:t>
       </w:r>
       <w:r>
         <w:rPr>
@@ -817,6 +1652,8 @@
         </w:rPr>
         <w:t xml:space="preserve">await </w:t>
       </w:r>
+      <w:proofErr w:type="spellStart"/>
+      <w:proofErr w:type="gramStart"/>
       <w:r>
         <w:rPr>
           <w:rFonts w:ascii="Courier New" w:eastAsia="Times New Roman" w:hAnsi="Courier New" w:cs="Courier New"/>
@@ -859,6 +1696,8 @@
         </w:rPr>
         <w:t>json</w:t>
       </w:r>
+      <w:proofErr w:type="spellEnd"/>
+      <w:proofErr w:type="gramEnd"/>
       <w:r>
         <w:rPr>
           <w:rFonts w:ascii="Courier New" w:eastAsia="Times New Roman" w:hAnsi="Courier New" w:cs="Courier New"/>
@@ -989,6 +1828,8 @@
           <w14:ligatures w14:val="none"/>
         </w:rPr>
       </w:pPr>
+      <w:proofErr w:type="spellStart"/>
+      <w:proofErr w:type="gramStart"/>
       <w:r>
         <w:rPr>
           <w:rFonts w:ascii="Courier New" w:eastAsia="Times New Roman" w:hAnsi="Courier New" w:cs="Courier New"/>
@@ -1003,6 +1844,7 @@
         </w:rPr>
         <w:t>fetchMoviesJSON</w:t>
       </w:r>
+      <w:proofErr w:type="spellEnd"/>
       <w:r>
         <w:rPr>
           <w:rFonts w:ascii="Courier New" w:eastAsia="Times New Roman" w:hAnsi="Courier New" w:cs="Courier New"/>
@@ -1015,7 +1857,22 @@
           <w:lang w:eastAsia="en-IN"/>
           <w14:ligatures w14:val="none"/>
         </w:rPr>
-        <w:t>().</w:t>
+        <w:t>(</w:t>
+      </w:r>
+      <w:proofErr w:type="gramEnd"/>
+      <w:r>
+        <w:rPr>
+          <w:rFonts w:ascii="Courier New" w:eastAsia="Times New Roman" w:hAnsi="Courier New" w:cs="Courier New"/>
+          <w:b/>
+          <w:bCs/>
+          <w:color w:val="ABB2BF"/>
+          <w:kern w:val="0"/>
+          <w:sz w:val="32"/>
+          <w:szCs w:val="32"/>
+          <w:lang w:eastAsia="en-IN"/>
+          <w14:ligatures w14:val="none"/>
+        </w:rPr>
+        <w:t>).</w:t>
       </w:r>
       <w:r>
         <w:rPr>
@@ -1191,16 +2048,16 @@
           <w14:ligatures w14:val="none"/>
         </w:rPr>
       </w:pPr>
-      <w:r>
-        <w:rPr>
-          <w:rFonts w:ascii="Arial" w:eastAsia="Times New Roman" w:hAnsi="Arial" w:cs="Arial"/>
-          <w:kern w:val="0"/>
-          <w:sz w:val="28"/>
-          <w:szCs w:val="28"/>
-          <w:lang w:eastAsia="en-IN"/>
-          <w14:ligatures w14:val="none"/>
-        </w:rPr>
-        <w:lastRenderedPageBreak/>
+      <w:proofErr w:type="gramStart"/>
+      <w:r>
+        <w:rPr>
+          <w:rFonts w:ascii="Arial" w:eastAsia="Times New Roman" w:hAnsi="Arial" w:cs="Arial"/>
+          <w:kern w:val="0"/>
+          <w:sz w:val="28"/>
+          <w:szCs w:val="28"/>
+          <w:lang w:eastAsia="en-IN"/>
+          <w14:ligatures w14:val="none"/>
+        </w:rPr>
         <w:t xml:space="preserve">  </w:t>
       </w:r>
       <w:r>
@@ -1214,7 +2071,21 @@
           <w:lang w:eastAsia="en-IN"/>
           <w14:ligatures w14:val="none"/>
         </w:rPr>
-        <w:t>fetch() returns a promise</w:t>
+        <w:t>fetch</w:t>
+      </w:r>
+      <w:proofErr w:type="gramEnd"/>
+      <w:r>
+        <w:rPr>
+          <w:rFonts w:ascii="Arial" w:eastAsia="Times New Roman" w:hAnsi="Arial" w:cs="Arial"/>
+          <w:b/>
+          <w:bCs/>
+          <w:kern w:val="0"/>
+          <w:sz w:val="28"/>
+          <w:szCs w:val="28"/>
+          <w:lang w:eastAsia="en-IN"/>
+          <w14:ligatures w14:val="none"/>
+        </w:rPr>
+        <w:t>() returns a promise</w:t>
       </w:r>
       <w:r>
         <w:rPr>
@@ -1409,25 +2280,60 @@
         <w:spacing w:before="100" w:beforeAutospacing="1" w:after="100" w:afterAutospacing="1" w:line="240" w:lineRule="auto"/>
         <w:rPr>
           <w:rFonts w:ascii="Arial" w:eastAsia="Times New Roman" w:hAnsi="Arial" w:cs="Arial"/>
-          <w:b/>
-          <w:bCs/>
-          <w:kern w:val="0"/>
-          <w:sz w:val="28"/>
-          <w:szCs w:val="28"/>
-          <w:lang w:eastAsia="en-IN"/>
-          <w14:ligatures w14:val="none"/>
-        </w:rPr>
-      </w:pPr>
-      <w:r>
-        <w:rPr>
-          <w:rFonts w:ascii="Arial" w:eastAsia="Times New Roman" w:hAnsi="Arial" w:cs="Arial"/>
-          <w:kern w:val="0"/>
-          <w:sz w:val="28"/>
-          <w:szCs w:val="28"/>
-          <w:lang w:eastAsia="en-IN"/>
-          <w14:ligatures w14:val="none"/>
-        </w:rPr>
-        <w:t xml:space="preserve">  You use await in front of fetch and response.json() because you want to </w:t>
+          <w:kern w:val="0"/>
+          <w:sz w:val="28"/>
+          <w:szCs w:val="28"/>
+          <w:lang w:eastAsia="en-IN"/>
+          <w14:ligatures w14:val="none"/>
+        </w:rPr>
+      </w:pPr>
+      <w:proofErr w:type="gramStart"/>
+      <w:r>
+        <w:rPr>
+          <w:rFonts w:ascii="Arial" w:eastAsia="Times New Roman" w:hAnsi="Arial" w:cs="Arial"/>
+          <w:kern w:val="0"/>
+          <w:sz w:val="28"/>
+          <w:szCs w:val="28"/>
+          <w:lang w:eastAsia="en-IN"/>
+          <w14:ligatures w14:val="none"/>
+        </w:rPr>
+        <w:t>  You</w:t>
+      </w:r>
+      <w:proofErr w:type="gramEnd"/>
+      <w:r>
+        <w:rPr>
+          <w:rFonts w:ascii="Arial" w:eastAsia="Times New Roman" w:hAnsi="Arial" w:cs="Arial"/>
+          <w:kern w:val="0"/>
+          <w:sz w:val="28"/>
+          <w:szCs w:val="28"/>
+          <w:lang w:eastAsia="en-IN"/>
+          <w14:ligatures w14:val="none"/>
+        </w:rPr>
+        <w:t xml:space="preserve"> use await in front of fetch and </w:t>
+      </w:r>
+      <w:proofErr w:type="spellStart"/>
+      <w:r>
+        <w:rPr>
+          <w:rFonts w:ascii="Arial" w:eastAsia="Times New Roman" w:hAnsi="Arial" w:cs="Arial"/>
+          <w:kern w:val="0"/>
+          <w:sz w:val="28"/>
+          <w:szCs w:val="28"/>
+          <w:lang w:eastAsia="en-IN"/>
+          <w14:ligatures w14:val="none"/>
+        </w:rPr>
+        <w:t>response.json</w:t>
+      </w:r>
+      <w:proofErr w:type="spellEnd"/>
+      <w:r>
+        <w:rPr>
+          <w:rFonts w:ascii="Arial" w:eastAsia="Times New Roman" w:hAnsi="Arial" w:cs="Arial"/>
+          <w:kern w:val="0"/>
+          <w:sz w:val="28"/>
+          <w:szCs w:val="28"/>
+          <w:lang w:eastAsia="en-IN"/>
+          <w14:ligatures w14:val="none"/>
+        </w:rPr>
+        <w:t xml:space="preserve">() because you want to </w:t>
       </w:r>
       <w:r>
         <w:rPr>
@@ -1488,6 +2394,45 @@
         </w:rPr>
         <w:t>e.</w:t>
       </w:r>
+    </w:p>
+    <w:p>
+      <w:pPr>
+        <w:spacing w:before="100" w:beforeAutospacing="1" w:after="100" w:afterAutospacing="1" w:line="240" w:lineRule="auto"/>
+        <w:rPr>
+          <w:rFonts w:ascii="Arial" w:eastAsia="Times New Roman" w:hAnsi="Arial" w:cs="Arial"/>
+          <w:kern w:val="0"/>
+          <w:sz w:val="28"/>
+          <w:szCs w:val="28"/>
+          <w:lang w:eastAsia="en-IN"/>
+          <w14:ligatures w14:val="none"/>
+        </w:rPr>
+      </w:pPr>
+      <w:r>
+        <w:rPr>
+          <w:rFonts w:ascii="Arial" w:eastAsia="Times New Roman" w:hAnsi="Arial" w:cs="Arial"/>
+          <w:kern w:val="0"/>
+          <w:sz w:val="28"/>
+          <w:szCs w:val="28"/>
+          <w:lang w:eastAsia="en-IN"/>
+          <w14:ligatures w14:val="none"/>
+        </w:rPr>
+        <w:t>A shimmer UI is a temporary placeholder until the API fetches the data from the backend and renders it on the screen.</w:t>
+      </w:r>
+    </w:p>
+    <w:p>
+      <w:pPr>
+        <w:spacing w:before="100" w:beforeAutospacing="1" w:after="100" w:afterAutospacing="1" w:line="240" w:lineRule="auto"/>
+        <w:rPr>
+          <w:rFonts w:ascii="Arial" w:eastAsia="Times New Roman" w:hAnsi="Arial" w:cs="Arial"/>
+          <w:b/>
+          <w:bCs/>
+          <w:kern w:val="0"/>
+          <w:sz w:val="28"/>
+          <w:szCs w:val="28"/>
+          <w:lang w:eastAsia="en-IN"/>
+          <w14:ligatures w14:val="none"/>
+        </w:rPr>
+      </w:pPr>
     </w:p>
     <w:p>
       <w:pPr>
@@ -1511,6 +2456,304 @@
 <file path=word/numbering.xml><?xml version="1.0" encoding="utf-8"?>
 <w:numbering xmlns:wpc="http://schemas.microsoft.com/office/word/2010/wordprocessingCanvas" xmlns:cx="http://schemas.microsoft.com/office/drawing/2014/chartex" xmlns:cx1="http://schemas.microsoft.com/office/drawing/2015/9/8/chartex" xmlns:cx2="http://schemas.microsoft.com/office/drawing/2015/10/21/chartex" xmlns:cx3="http://schemas.microsoft.com/office/drawing/2016/5/9/chartex" xmlns:cx4="http://schemas.microsoft.com/office/drawing/2016/5/10/chartex" xmlns:cx5="http://schemas.microsoft.com/office/drawing/2016/5/11/chartex" xmlns:cx6="http://schemas.microsoft.com/office/drawing/2016/5/12/chartex" xmlns:cx7="http://schemas.microsoft.com/office/drawing/2016/5/13/chartex" xmlns:cx8="http://schemas.microsoft.com/office/drawing/2016/5/14/chartex" xmlns:mc="http://schemas.openxmlformats.org/markup-compatibility/2006" xmlns:aink="http://schemas.microsoft.com/office/drawing/2016/ink" xmlns:am3d="http://schemas.microsoft.com/office/drawing/2017/model3d" xmlns:o="urn:schemas-microsoft-com:office:office" xmlns:oel="http://schemas.microsoft.com/office/2019/extlst" xmlns:r="http://schemas.openxmlformats.org/officeDocument/2006/relationships" xmlns:m="http://schemas.openxmlformats.org/officeDocument/2006/math" xmlns:v="urn:schemas-microsoft-com:vml" xmlns:wp14="http://schemas.microsoft.com/office/word/2010/wordprocessingDrawing" xmlns:wp="http://schemas.openxmlformats.org/drawingml/2006/wordprocessingDrawing" xmlns:w10="urn:schemas-microsoft-com:office:word" xmlns:w="http://schemas.openxmlformats.org/wordprocessingml/2006/main" xmlns:w14="http://schemas.microsoft.com/office/word/2010/wordml" xmlns:w15="http://schemas.microsoft.com/office/word/2012/wordml" xmlns:w16cex="http://schemas.microsoft.com/office/word/2018/wordml/cex" xmlns:w16cid="http://schemas.microsoft.com/office/word/2016/wordml/cid" xmlns:w16="http://schemas.microsoft.com/office/word/2018/wordml" xmlns:w16du="http://schemas.microsoft.com/office/word/2023/wordml/word16du" xmlns:w16sdtdh="http://schemas.microsoft.com/office/word/2020/wordml/sdtdatahash" xmlns:w16se="http://schemas.microsoft.com/office/word/2015/wordml/symex" xmlns:wpg="http://schemas.microsoft.com/office/word/2010/wordprocessingGroup" xmlns:wpi="http://schemas.microsoft.com/office/word/2010/wordprocessingInk" xmlns:wne="http://schemas.microsoft.com/office/word/2006/wordml" xmlns:wps="http://schemas.microsoft.com/office/word/2010/wordprocessingShape" mc:Ignorable="w14 w15 w16se w16cid w16 w16cex w16sdtdh wp14">
   <w:abstractNum w:abstractNumId="0" w15:restartNumberingAfterBreak="0">
+    <w:nsid w:val="27D83647"/>
+    <w:multiLevelType w:val="multilevel"/>
+    <w:tmpl w:val="1996E88E"/>
+    <w:lvl w:ilvl="0">
+      <w:start w:val="1"/>
+      <w:numFmt w:val="bullet"/>
+      <w:lvlText w:val=""/>
+      <w:lvlJc w:val="left"/>
+      <w:pPr>
+        <w:tabs>
+          <w:tab w:val="num" w:pos="720"/>
+        </w:tabs>
+        <w:ind w:left="720" w:hanging="360"/>
+      </w:pPr>
+      <w:rPr>
+        <w:rFonts w:ascii="Symbol" w:hAnsi="Symbol" w:hint="default"/>
+        <w:sz w:val="20"/>
+      </w:rPr>
+    </w:lvl>
+    <w:lvl w:ilvl="1" w:tentative="1">
+      <w:start w:val="1"/>
+      <w:numFmt w:val="bullet"/>
+      <w:lvlText w:val="o"/>
+      <w:lvlJc w:val="left"/>
+      <w:pPr>
+        <w:tabs>
+          <w:tab w:val="num" w:pos="1440"/>
+        </w:tabs>
+        <w:ind w:left="1440" w:hanging="360"/>
+      </w:pPr>
+      <w:rPr>
+        <w:rFonts w:ascii="Courier New" w:hAnsi="Courier New" w:hint="default"/>
+        <w:sz w:val="20"/>
+      </w:rPr>
+    </w:lvl>
+    <w:lvl w:ilvl="2" w:tentative="1">
+      <w:start w:val="1"/>
+      <w:numFmt w:val="bullet"/>
+      <w:lvlText w:val=""/>
+      <w:lvlJc w:val="left"/>
+      <w:pPr>
+        <w:tabs>
+          <w:tab w:val="num" w:pos="2160"/>
+        </w:tabs>
+        <w:ind w:left="2160" w:hanging="360"/>
+      </w:pPr>
+      <w:rPr>
+        <w:rFonts w:ascii="Wingdings" w:hAnsi="Wingdings" w:hint="default"/>
+        <w:sz w:val="20"/>
+      </w:rPr>
+    </w:lvl>
+    <w:lvl w:ilvl="3" w:tentative="1">
+      <w:start w:val="1"/>
+      <w:numFmt w:val="bullet"/>
+      <w:lvlText w:val=""/>
+      <w:lvlJc w:val="left"/>
+      <w:pPr>
+        <w:tabs>
+          <w:tab w:val="num" w:pos="2880"/>
+        </w:tabs>
+        <w:ind w:left="2880" w:hanging="360"/>
+      </w:pPr>
+      <w:rPr>
+        <w:rFonts w:ascii="Wingdings" w:hAnsi="Wingdings" w:hint="default"/>
+        <w:sz w:val="20"/>
+      </w:rPr>
+    </w:lvl>
+    <w:lvl w:ilvl="4" w:tentative="1">
+      <w:start w:val="1"/>
+      <w:numFmt w:val="bullet"/>
+      <w:lvlText w:val=""/>
+      <w:lvlJc w:val="left"/>
+      <w:pPr>
+        <w:tabs>
+          <w:tab w:val="num" w:pos="3600"/>
+        </w:tabs>
+        <w:ind w:left="3600" w:hanging="360"/>
+      </w:pPr>
+      <w:rPr>
+        <w:rFonts w:ascii="Wingdings" w:hAnsi="Wingdings" w:hint="default"/>
+        <w:sz w:val="20"/>
+      </w:rPr>
+    </w:lvl>
+    <w:lvl w:ilvl="5" w:tentative="1">
+      <w:start w:val="1"/>
+      <w:numFmt w:val="bullet"/>
+      <w:lvlText w:val=""/>
+      <w:lvlJc w:val="left"/>
+      <w:pPr>
+        <w:tabs>
+          <w:tab w:val="num" w:pos="4320"/>
+        </w:tabs>
+        <w:ind w:left="4320" w:hanging="360"/>
+      </w:pPr>
+      <w:rPr>
+        <w:rFonts w:ascii="Wingdings" w:hAnsi="Wingdings" w:hint="default"/>
+        <w:sz w:val="20"/>
+      </w:rPr>
+    </w:lvl>
+    <w:lvl w:ilvl="6" w:tentative="1">
+      <w:start w:val="1"/>
+      <w:numFmt w:val="bullet"/>
+      <w:lvlText w:val=""/>
+      <w:lvlJc w:val="left"/>
+      <w:pPr>
+        <w:tabs>
+          <w:tab w:val="num" w:pos="5040"/>
+        </w:tabs>
+        <w:ind w:left="5040" w:hanging="360"/>
+      </w:pPr>
+      <w:rPr>
+        <w:rFonts w:ascii="Wingdings" w:hAnsi="Wingdings" w:hint="default"/>
+        <w:sz w:val="20"/>
+      </w:rPr>
+    </w:lvl>
+    <w:lvl w:ilvl="7" w:tentative="1">
+      <w:start w:val="1"/>
+      <w:numFmt w:val="bullet"/>
+      <w:lvlText w:val=""/>
+      <w:lvlJc w:val="left"/>
+      <w:pPr>
+        <w:tabs>
+          <w:tab w:val="num" w:pos="5760"/>
+        </w:tabs>
+        <w:ind w:left="5760" w:hanging="360"/>
+      </w:pPr>
+      <w:rPr>
+        <w:rFonts w:ascii="Wingdings" w:hAnsi="Wingdings" w:hint="default"/>
+        <w:sz w:val="20"/>
+      </w:rPr>
+    </w:lvl>
+    <w:lvl w:ilvl="8" w:tentative="1">
+      <w:start w:val="1"/>
+      <w:numFmt w:val="bullet"/>
+      <w:lvlText w:val=""/>
+      <w:lvlJc w:val="left"/>
+      <w:pPr>
+        <w:tabs>
+          <w:tab w:val="num" w:pos="6480"/>
+        </w:tabs>
+        <w:ind w:left="6480" w:hanging="360"/>
+      </w:pPr>
+      <w:rPr>
+        <w:rFonts w:ascii="Wingdings" w:hAnsi="Wingdings" w:hint="default"/>
+        <w:sz w:val="20"/>
+      </w:rPr>
+    </w:lvl>
+  </w:abstractNum>
+  <w:abstractNum w:abstractNumId="1" w15:restartNumberingAfterBreak="0">
+    <w:nsid w:val="333F3B7E"/>
+    <w:multiLevelType w:val="multilevel"/>
+    <w:tmpl w:val="2B9094E4"/>
+    <w:lvl w:ilvl="0">
+      <w:start w:val="1"/>
+      <w:numFmt w:val="bullet"/>
+      <w:lvlText w:val=""/>
+      <w:lvlJc w:val="left"/>
+      <w:pPr>
+        <w:tabs>
+          <w:tab w:val="num" w:pos="720"/>
+        </w:tabs>
+        <w:ind w:left="720" w:hanging="360"/>
+      </w:pPr>
+      <w:rPr>
+        <w:rFonts w:ascii="Symbol" w:hAnsi="Symbol" w:hint="default"/>
+        <w:sz w:val="20"/>
+      </w:rPr>
+    </w:lvl>
+    <w:lvl w:ilvl="1" w:tentative="1">
+      <w:start w:val="1"/>
+      <w:numFmt w:val="bullet"/>
+      <w:lvlText w:val="o"/>
+      <w:lvlJc w:val="left"/>
+      <w:pPr>
+        <w:tabs>
+          <w:tab w:val="num" w:pos="1440"/>
+        </w:tabs>
+        <w:ind w:left="1440" w:hanging="360"/>
+      </w:pPr>
+      <w:rPr>
+        <w:rFonts w:ascii="Courier New" w:hAnsi="Courier New" w:hint="default"/>
+        <w:sz w:val="20"/>
+      </w:rPr>
+    </w:lvl>
+    <w:lvl w:ilvl="2" w:tentative="1">
+      <w:start w:val="1"/>
+      <w:numFmt w:val="bullet"/>
+      <w:lvlText w:val=""/>
+      <w:lvlJc w:val="left"/>
+      <w:pPr>
+        <w:tabs>
+          <w:tab w:val="num" w:pos="2160"/>
+        </w:tabs>
+        <w:ind w:left="2160" w:hanging="360"/>
+      </w:pPr>
+      <w:rPr>
+        <w:rFonts w:ascii="Wingdings" w:hAnsi="Wingdings" w:hint="default"/>
+        <w:sz w:val="20"/>
+      </w:rPr>
+    </w:lvl>
+    <w:lvl w:ilvl="3" w:tentative="1">
+      <w:start w:val="1"/>
+      <w:numFmt w:val="bullet"/>
+      <w:lvlText w:val=""/>
+      <w:lvlJc w:val="left"/>
+      <w:pPr>
+        <w:tabs>
+          <w:tab w:val="num" w:pos="2880"/>
+        </w:tabs>
+        <w:ind w:left="2880" w:hanging="360"/>
+      </w:pPr>
+      <w:rPr>
+        <w:rFonts w:ascii="Wingdings" w:hAnsi="Wingdings" w:hint="default"/>
+        <w:sz w:val="20"/>
+      </w:rPr>
+    </w:lvl>
+    <w:lvl w:ilvl="4" w:tentative="1">
+      <w:start w:val="1"/>
+      <w:numFmt w:val="bullet"/>
+      <w:lvlText w:val=""/>
+      <w:lvlJc w:val="left"/>
+      <w:pPr>
+        <w:tabs>
+          <w:tab w:val="num" w:pos="3600"/>
+        </w:tabs>
+        <w:ind w:left="3600" w:hanging="360"/>
+      </w:pPr>
+      <w:rPr>
+        <w:rFonts w:ascii="Wingdings" w:hAnsi="Wingdings" w:hint="default"/>
+        <w:sz w:val="20"/>
+      </w:rPr>
+    </w:lvl>
+    <w:lvl w:ilvl="5" w:tentative="1">
+      <w:start w:val="1"/>
+      <w:numFmt w:val="bullet"/>
+      <w:lvlText w:val=""/>
+      <w:lvlJc w:val="left"/>
+      <w:pPr>
+        <w:tabs>
+          <w:tab w:val="num" w:pos="4320"/>
+        </w:tabs>
+        <w:ind w:left="4320" w:hanging="360"/>
+      </w:pPr>
+      <w:rPr>
+        <w:rFonts w:ascii="Wingdings" w:hAnsi="Wingdings" w:hint="default"/>
+        <w:sz w:val="20"/>
+      </w:rPr>
+    </w:lvl>
+    <w:lvl w:ilvl="6" w:tentative="1">
+      <w:start w:val="1"/>
+      <w:numFmt w:val="bullet"/>
+      <w:lvlText w:val=""/>
+      <w:lvlJc w:val="left"/>
+      <w:pPr>
+        <w:tabs>
+          <w:tab w:val="num" w:pos="5040"/>
+        </w:tabs>
+        <w:ind w:left="5040" w:hanging="360"/>
+      </w:pPr>
+      <w:rPr>
+        <w:rFonts w:ascii="Wingdings" w:hAnsi="Wingdings" w:hint="default"/>
+        <w:sz w:val="20"/>
+      </w:rPr>
+    </w:lvl>
+    <w:lvl w:ilvl="7" w:tentative="1">
+      <w:start w:val="1"/>
+      <w:numFmt w:val="bullet"/>
+      <w:lvlText w:val=""/>
+      <w:lvlJc w:val="left"/>
+      <w:pPr>
+        <w:tabs>
+          <w:tab w:val="num" w:pos="5760"/>
+        </w:tabs>
+        <w:ind w:left="5760" w:hanging="360"/>
+      </w:pPr>
+      <w:rPr>
+        <w:rFonts w:ascii="Wingdings" w:hAnsi="Wingdings" w:hint="default"/>
+        <w:sz w:val="20"/>
+      </w:rPr>
+    </w:lvl>
+    <w:lvl w:ilvl="8" w:tentative="1">
+      <w:start w:val="1"/>
+      <w:numFmt w:val="bullet"/>
+      <w:lvlText w:val=""/>
+      <w:lvlJc w:val="left"/>
+      <w:pPr>
+        <w:tabs>
+          <w:tab w:val="num" w:pos="6480"/>
+        </w:tabs>
+        <w:ind w:left="6480" w:hanging="360"/>
+      </w:pPr>
+      <w:rPr>
+        <w:rFonts w:ascii="Wingdings" w:hAnsi="Wingdings" w:hint="default"/>
+        <w:sz w:val="20"/>
+      </w:rPr>
+    </w:lvl>
+  </w:abstractNum>
+  <w:abstractNum w:abstractNumId="2" w15:restartNumberingAfterBreak="0">
     <w:nsid w:val="35FC3C9B"/>
     <w:multiLevelType w:val="multilevel"/>
     <w:tmpl w:val="A6464ECA"/>
@@ -1659,7 +2902,7 @@
       </w:rPr>
     </w:lvl>
   </w:abstractNum>
-  <w:abstractNum w:abstractNumId="1" w15:restartNumberingAfterBreak="0">
+  <w:abstractNum w:abstractNumId="3" w15:restartNumberingAfterBreak="0">
     <w:nsid w:val="53911A2D"/>
     <w:multiLevelType w:val="multilevel"/>
     <w:tmpl w:val="E9F02F68"/>
@@ -1808,7 +3051,7 @@
       </w:rPr>
     </w:lvl>
   </w:abstractNum>
-  <w:abstractNum w:abstractNumId="2" w15:restartNumberingAfterBreak="0">
+  <w:abstractNum w:abstractNumId="4" w15:restartNumberingAfterBreak="0">
     <w:nsid w:val="54156002"/>
     <w:multiLevelType w:val="multilevel"/>
     <w:tmpl w:val="100AC1E6"/>
@@ -1957,14 +3200,172 @@
       </w:rPr>
     </w:lvl>
   </w:abstractNum>
+  <w:abstractNum w:abstractNumId="5" w15:restartNumberingAfterBreak="0">
+    <w:nsid w:val="6D4427AD"/>
+    <w:multiLevelType w:val="multilevel"/>
+    <w:tmpl w:val="8FEE2342"/>
+    <w:lvl w:ilvl="0">
+      <w:start w:val="1"/>
+      <w:numFmt w:val="bullet"/>
+      <w:lvlText w:val=""/>
+      <w:lvlJc w:val="left"/>
+      <w:pPr>
+        <w:tabs>
+          <w:tab w:val="num" w:pos="720"/>
+        </w:tabs>
+        <w:ind w:left="720" w:hanging="360"/>
+      </w:pPr>
+      <w:rPr>
+        <w:rFonts w:ascii="Symbol" w:hAnsi="Symbol" w:hint="default"/>
+        <w:sz w:val="20"/>
+      </w:rPr>
+    </w:lvl>
+    <w:lvl w:ilvl="1" w:tentative="1">
+      <w:start w:val="1"/>
+      <w:numFmt w:val="bullet"/>
+      <w:lvlText w:val="o"/>
+      <w:lvlJc w:val="left"/>
+      <w:pPr>
+        <w:tabs>
+          <w:tab w:val="num" w:pos="1440"/>
+        </w:tabs>
+        <w:ind w:left="1440" w:hanging="360"/>
+      </w:pPr>
+      <w:rPr>
+        <w:rFonts w:ascii="Courier New" w:hAnsi="Courier New" w:hint="default"/>
+        <w:sz w:val="20"/>
+      </w:rPr>
+    </w:lvl>
+    <w:lvl w:ilvl="2" w:tentative="1">
+      <w:start w:val="1"/>
+      <w:numFmt w:val="bullet"/>
+      <w:lvlText w:val=""/>
+      <w:lvlJc w:val="left"/>
+      <w:pPr>
+        <w:tabs>
+          <w:tab w:val="num" w:pos="2160"/>
+        </w:tabs>
+        <w:ind w:left="2160" w:hanging="360"/>
+      </w:pPr>
+      <w:rPr>
+        <w:rFonts w:ascii="Wingdings" w:hAnsi="Wingdings" w:hint="default"/>
+        <w:sz w:val="20"/>
+      </w:rPr>
+    </w:lvl>
+    <w:lvl w:ilvl="3" w:tentative="1">
+      <w:start w:val="1"/>
+      <w:numFmt w:val="bullet"/>
+      <w:lvlText w:val=""/>
+      <w:lvlJc w:val="left"/>
+      <w:pPr>
+        <w:tabs>
+          <w:tab w:val="num" w:pos="2880"/>
+        </w:tabs>
+        <w:ind w:left="2880" w:hanging="360"/>
+      </w:pPr>
+      <w:rPr>
+        <w:rFonts w:ascii="Wingdings" w:hAnsi="Wingdings" w:hint="default"/>
+        <w:sz w:val="20"/>
+      </w:rPr>
+    </w:lvl>
+    <w:lvl w:ilvl="4" w:tentative="1">
+      <w:start w:val="1"/>
+      <w:numFmt w:val="bullet"/>
+      <w:lvlText w:val=""/>
+      <w:lvlJc w:val="left"/>
+      <w:pPr>
+        <w:tabs>
+          <w:tab w:val="num" w:pos="3600"/>
+        </w:tabs>
+        <w:ind w:left="3600" w:hanging="360"/>
+      </w:pPr>
+      <w:rPr>
+        <w:rFonts w:ascii="Wingdings" w:hAnsi="Wingdings" w:hint="default"/>
+        <w:sz w:val="20"/>
+      </w:rPr>
+    </w:lvl>
+    <w:lvl w:ilvl="5" w:tentative="1">
+      <w:start w:val="1"/>
+      <w:numFmt w:val="bullet"/>
+      <w:lvlText w:val=""/>
+      <w:lvlJc w:val="left"/>
+      <w:pPr>
+        <w:tabs>
+          <w:tab w:val="num" w:pos="4320"/>
+        </w:tabs>
+        <w:ind w:left="4320" w:hanging="360"/>
+      </w:pPr>
+      <w:rPr>
+        <w:rFonts w:ascii="Wingdings" w:hAnsi="Wingdings" w:hint="default"/>
+        <w:sz w:val="20"/>
+      </w:rPr>
+    </w:lvl>
+    <w:lvl w:ilvl="6" w:tentative="1">
+      <w:start w:val="1"/>
+      <w:numFmt w:val="bullet"/>
+      <w:lvlText w:val=""/>
+      <w:lvlJc w:val="left"/>
+      <w:pPr>
+        <w:tabs>
+          <w:tab w:val="num" w:pos="5040"/>
+        </w:tabs>
+        <w:ind w:left="5040" w:hanging="360"/>
+      </w:pPr>
+      <w:rPr>
+        <w:rFonts w:ascii="Wingdings" w:hAnsi="Wingdings" w:hint="default"/>
+        <w:sz w:val="20"/>
+      </w:rPr>
+    </w:lvl>
+    <w:lvl w:ilvl="7" w:tentative="1">
+      <w:start w:val="1"/>
+      <w:numFmt w:val="bullet"/>
+      <w:lvlText w:val=""/>
+      <w:lvlJc w:val="left"/>
+      <w:pPr>
+        <w:tabs>
+          <w:tab w:val="num" w:pos="5760"/>
+        </w:tabs>
+        <w:ind w:left="5760" w:hanging="360"/>
+      </w:pPr>
+      <w:rPr>
+        <w:rFonts w:ascii="Wingdings" w:hAnsi="Wingdings" w:hint="default"/>
+        <w:sz w:val="20"/>
+      </w:rPr>
+    </w:lvl>
+    <w:lvl w:ilvl="8" w:tentative="1">
+      <w:start w:val="1"/>
+      <w:numFmt w:val="bullet"/>
+      <w:lvlText w:val=""/>
+      <w:lvlJc w:val="left"/>
+      <w:pPr>
+        <w:tabs>
+          <w:tab w:val="num" w:pos="6480"/>
+        </w:tabs>
+        <w:ind w:left="6480" w:hanging="360"/>
+      </w:pPr>
+      <w:rPr>
+        <w:rFonts w:ascii="Wingdings" w:hAnsi="Wingdings" w:hint="default"/>
+        <w:sz w:val="20"/>
+      </w:rPr>
+    </w:lvl>
+  </w:abstractNum>
   <w:num w:numId="1" w16cid:durableId="1970431422">
-    <w:abstractNumId w:val="0"/>
+    <w:abstractNumId w:val="2"/>
   </w:num>
   <w:num w:numId="2" w16cid:durableId="55787915">
-    <w:abstractNumId w:val="2"/>
+    <w:abstractNumId w:val="4"/>
   </w:num>
   <w:num w:numId="3" w16cid:durableId="168447621">
+    <w:abstractNumId w:val="3"/>
+  </w:num>
+  <w:num w:numId="4" w16cid:durableId="189103715">
+    <w:abstractNumId w:val="5"/>
+  </w:num>
+  <w:num w:numId="5" w16cid:durableId="1714960848">
     <w:abstractNumId w:val="1"/>
+  </w:num>
+  <w:num w:numId="6" w16cid:durableId="368724784">
+    <w:abstractNumId w:val="0"/>
   </w:num>
 </w:numbering>
 </file>
@@ -2394,6 +3795,7 @@
   <w:style w:type="character" w:default="1" w:styleId="DefaultParagraphFont">
     <w:name w:val="Default Paragraph Font"/>
     <w:uiPriority w:val="1"/>
+    <w:semiHidden/>
     <w:unhideWhenUsed/>
   </w:style>
   <w:style w:type="table" w:default="1" w:styleId="TableNormal">
@@ -2455,6 +3857,24 @@
       <w:rFonts w:ascii="Courier New" w:eastAsia="Times New Roman" w:hAnsi="Courier New" w:cs="Courier New"/>
       <w:sz w:val="20"/>
       <w:szCs w:val="20"/>
+    </w:rPr>
+  </w:style>
+  <w:style w:type="paragraph" w:styleId="NormalWeb">
+    <w:name w:val="Normal (Web)"/>
+    <w:basedOn w:val="Normal"/>
+    <w:uiPriority w:val="99"/>
+    <w:semiHidden/>
+    <w:unhideWhenUsed/>
+    <w:rsid w:val="006B02EA"/>
+    <w:pPr>
+      <w:spacing w:before="100" w:beforeAutospacing="1" w:after="100" w:afterAutospacing="1" w:line="240" w:lineRule="auto"/>
+    </w:pPr>
+    <w:rPr>
+      <w:rFonts w:ascii="Times New Roman" w:eastAsia="Times New Roman" w:hAnsi="Times New Roman" w:cs="Times New Roman"/>
+      <w:kern w:val="0"/>
+      <w:sz w:val="24"/>
+      <w:szCs w:val="24"/>
+      <w:lang w:eastAsia="en-IN"/>
     </w:rPr>
   </w:style>
 </w:styles>

</xml_diff>